<commit_message>
SUBMITTING THE SEQUENCE DIGRAM AND MAIN SUCCESS SCENERIO
</commit_message>
<xml_diff>
--- a/Mid Term Exam/BASIT IQBAL.docx
+++ b/Mid Term Exam/BASIT IQBAL.docx
@@ -3,17 +3,1455 @@
 <w:document xmlns:wpc="http://schemas.microsoft.com/office/word/2010/wordprocessingCanvas" xmlns:mc="http://schemas.openxmlformats.org/markup-compatibility/2006" xmlns:o="urn:schemas-microsoft-com:office:office" xmlns:r="http://schemas.openxmlformats.org/officeDocument/2006/relationships" xmlns:m="http://schemas.openxmlformats.org/officeDocument/2006/math" xmlns:v="urn:schemas-microsoft-com:vml" xmlns:wp14="http://schemas.microsoft.com/office/word/2010/wordprocessingDrawing" xmlns:wp="http://schemas.openxmlformats.org/drawingml/2006/wordprocessingDrawing" xmlns:w10="urn:schemas-microsoft-com:office:word" xmlns:w="http://schemas.openxmlformats.org/wordprocessingml/2006/main" xmlns:w14="http://schemas.microsoft.com/office/word/2010/wordml" xmlns:w15="http://schemas.microsoft.com/office/word/2012/wordml" xmlns:wpg="http://schemas.microsoft.com/office/word/2010/wordprocessingGroup" xmlns:wpi="http://schemas.microsoft.com/office/word/2010/wordprocessingInk" xmlns:wne="http://schemas.microsoft.com/office/word/2006/wordml" xmlns:wps="http://schemas.microsoft.com/office/word/2010/wordprocessingShape" mc:Ignorable="w14 w15 wp14">
   <w:body>
     <w:p>
+      <w:pPr>
+        <w:tabs>
+          <w:tab w:val="left" w:pos="1702"/>
+        </w:tabs>
+        <w:rPr>
+          <w:rFonts w:ascii="Times New Roman" w:hAnsi="Times New Roman" w:cs="Times New Roman"/>
+          <w:sz w:val="24"/>
+          <w:szCs w:val="24"/>
+        </w:rPr>
+      </w:pPr>
+      <w:r>
+        <w:rPr>
+          <w:rFonts w:ascii="Times New Roman" w:hAnsi="Times New Roman" w:cs="Times New Roman"/>
+          <w:noProof/>
+          <w:sz w:val="24"/>
+          <w:szCs w:val="24"/>
+        </w:rPr>
+        <w:drawing>
+          <wp:anchor distT="0" distB="0" distL="114300" distR="114300" simplePos="0" relativeHeight="251663360" behindDoc="1" locked="0" layoutInCell="1" allowOverlap="1" wp14:anchorId="283C473B" wp14:editId="2B856126">
+            <wp:simplePos x="0" y="0"/>
+            <wp:positionH relativeFrom="column">
+              <wp:posOffset>1337310</wp:posOffset>
+            </wp:positionH>
+            <wp:positionV relativeFrom="page">
+              <wp:posOffset>1050764</wp:posOffset>
+            </wp:positionV>
+            <wp:extent cx="3526790" cy="3284855"/>
+            <wp:effectExtent l="0" t="0" r="0" b="0"/>
+            <wp:wrapNone/>
+            <wp:docPr id="2" name="Picture 2"/>
+            <wp:cNvGraphicFramePr>
+              <a:graphicFrameLocks xmlns:a="http://schemas.openxmlformats.org/drawingml/2006/main" noChangeAspect="1"/>
+            </wp:cNvGraphicFramePr>
+            <a:graphic xmlns:a="http://schemas.openxmlformats.org/drawingml/2006/main">
+              <a:graphicData uri="http://schemas.openxmlformats.org/drawingml/2006/picture">
+                <pic:pic xmlns:pic="http://schemas.openxmlformats.org/drawingml/2006/picture">
+                  <pic:nvPicPr>
+                    <pic:cNvPr id="2" name="kings production (28).jpg"/>
+                    <pic:cNvPicPr/>
+                  </pic:nvPicPr>
+                  <pic:blipFill>
+                    <a:blip r:embed="rId5">
+                      <a:extLst>
+                        <a:ext uri="{28A0092B-C50C-407E-A947-70E740481C1C}">
+                          <a14:useLocalDpi xmlns:a14="http://schemas.microsoft.com/office/drawing/2010/main" val="0"/>
+                        </a:ext>
+                      </a:extLst>
+                    </a:blip>
+                    <a:stretch>
+                      <a:fillRect/>
+                    </a:stretch>
+                  </pic:blipFill>
+                  <pic:spPr>
+                    <a:xfrm>
+                      <a:off x="0" y="0"/>
+                      <a:ext cx="3526790" cy="3284855"/>
+                    </a:xfrm>
+                    <a:prstGeom prst="rect">
+                      <a:avLst/>
+                    </a:prstGeom>
+                    <a:ln>
+                      <a:noFill/>
+                    </a:ln>
+                  </pic:spPr>
+                </pic:pic>
+              </a:graphicData>
+            </a:graphic>
+            <wp14:sizeRelH relativeFrom="margin">
+              <wp14:pctWidth>0</wp14:pctWidth>
+            </wp14:sizeRelH>
+          </wp:anchor>
+        </w:drawing>
+      </w:r>
+      <w:r>
+        <w:rPr>
+          <w:rFonts w:ascii="Times New Roman" w:hAnsi="Times New Roman" w:cs="Times New Roman"/>
+          <w:noProof/>
+          <w:sz w:val="24"/>
+          <w:szCs w:val="24"/>
+        </w:rPr>
+        <mc:AlternateContent>
+          <mc:Choice Requires="wps">
+            <w:drawing>
+              <wp:anchor distT="0" distB="0" distL="114300" distR="114300" simplePos="0" relativeHeight="251660288" behindDoc="0" locked="0" layoutInCell="1" allowOverlap="1" wp14:anchorId="36ECC9EB" wp14:editId="350B116A">
+                <wp:simplePos x="0" y="0"/>
+                <wp:positionH relativeFrom="column">
+                  <wp:posOffset>723331</wp:posOffset>
+                </wp:positionH>
+                <wp:positionV relativeFrom="page">
+                  <wp:posOffset>6728346</wp:posOffset>
+                </wp:positionV>
+                <wp:extent cx="4060825" cy="1816735"/>
+                <wp:effectExtent l="0" t="0" r="0" b="0"/>
+                <wp:wrapNone/>
+                <wp:docPr id="5" name="Text Box 5"/>
+                <wp:cNvGraphicFramePr/>
+                <a:graphic xmlns:a="http://schemas.openxmlformats.org/drawingml/2006/main">
+                  <a:graphicData uri="http://schemas.microsoft.com/office/word/2010/wordprocessingShape">
+                    <wps:wsp>
+                      <wps:cNvSpPr txBox="1"/>
+                      <wps:spPr>
+                        <a:xfrm>
+                          <a:off x="0" y="0"/>
+                          <a:ext cx="4060825" cy="1816735"/>
+                        </a:xfrm>
+                        <a:prstGeom prst="rect">
+                          <a:avLst/>
+                        </a:prstGeom>
+                        <a:noFill/>
+                        <a:ln w="6350">
+                          <a:noFill/>
+                        </a:ln>
+                        <a:effectLst/>
+                      </wps:spPr>
+                      <wps:style>
+                        <a:lnRef idx="0">
+                          <a:schemeClr val="accent1"/>
+                        </a:lnRef>
+                        <a:fillRef idx="0">
+                          <a:schemeClr val="accent1"/>
+                        </a:fillRef>
+                        <a:effectRef idx="0">
+                          <a:schemeClr val="accent1"/>
+                        </a:effectRef>
+                        <a:fontRef idx="minor">
+                          <a:schemeClr val="dk1"/>
+                        </a:fontRef>
+                      </wps:style>
+                      <wps:txbx>
+                        <w:txbxContent>
+                          <w:p>
+                            <w:pPr>
+                              <w:rPr>
+                                <w:rFonts w:ascii="Times New Roman" w:hAnsi="Times New Roman" w:cs="Times New Roman"/>
+                                <w:b/>
+                                <w:color w:val="FF0000"/>
+                                <w:sz w:val="24"/>
+                                <w:szCs w:val="24"/>
+                              </w:rPr>
+                            </w:pPr>
+                            <w:r>
+                              <w:rPr>
+                                <w:rFonts w:ascii="Times New Roman" w:hAnsi="Times New Roman" w:cs="Times New Roman"/>
+                                <w:b/>
+                                <w:color w:val="000000" w:themeColor="text1"/>
+                                <w:sz w:val="24"/>
+                                <w:szCs w:val="24"/>
+                              </w:rPr>
+                              <w:t>Name:</w:t>
+                            </w:r>
+                            <w:r>
+                              <w:rPr>
+                                <w:rFonts w:ascii="Times New Roman" w:hAnsi="Times New Roman" w:cs="Times New Roman"/>
+                                <w:b/>
+                                <w:color w:val="FF0000"/>
+                                <w:sz w:val="24"/>
+                                <w:szCs w:val="24"/>
+                              </w:rPr>
+                              <w:t xml:space="preserve"> Basit Iqbal</w:t>
+                            </w:r>
+                          </w:p>
+                          <w:p>
+                            <w:pPr>
+                              <w:rPr>
+                                <w:rFonts w:ascii="Times New Roman" w:hAnsi="Times New Roman" w:cs="Times New Roman"/>
+                                <w:b/>
+                                <w:sz w:val="24"/>
+                                <w:szCs w:val="24"/>
+                              </w:rPr>
+                            </w:pPr>
+                            <w:proofErr w:type="spellStart"/>
+                            <w:r>
+                              <w:rPr>
+                                <w:rFonts w:ascii="Times New Roman" w:hAnsi="Times New Roman" w:cs="Times New Roman"/>
+                                <w:b/>
+                                <w:sz w:val="24"/>
+                                <w:szCs w:val="24"/>
+                              </w:rPr>
+                              <w:t>Reg</w:t>
+                            </w:r>
+                            <w:proofErr w:type="spellEnd"/>
+                            <w:r>
+                              <w:rPr>
+                                <w:rFonts w:ascii="Times New Roman" w:hAnsi="Times New Roman" w:cs="Times New Roman"/>
+                                <w:b/>
+                                <w:sz w:val="24"/>
+                                <w:szCs w:val="24"/>
+                              </w:rPr>
+                              <w:t xml:space="preserve"> No: FA21-BSE-050</w:t>
+                            </w:r>
+                          </w:p>
+                          <w:p>
+                            <w:pPr>
+                              <w:rPr>
+                                <w:rFonts w:ascii="Times New Roman" w:hAnsi="Times New Roman" w:cs="Times New Roman"/>
+                                <w:b/>
+                                <w:sz w:val="24"/>
+                                <w:szCs w:val="24"/>
+                              </w:rPr>
+                            </w:pPr>
+                            <w:r>
+                              <w:rPr>
+                                <w:rFonts w:ascii="Times New Roman" w:hAnsi="Times New Roman" w:cs="Times New Roman"/>
+                                <w:b/>
+                                <w:sz w:val="24"/>
+                                <w:szCs w:val="24"/>
+                              </w:rPr>
+                              <w:t>Class: BSE-4</w:t>
+                            </w:r>
+                            <w:r>
+                              <w:rPr>
+                                <w:rFonts w:ascii="Times New Roman" w:hAnsi="Times New Roman" w:cs="Times New Roman"/>
+                                <w:b/>
+                                <w:sz w:val="24"/>
+                                <w:szCs w:val="24"/>
+                              </w:rPr>
+                              <w:t>B</w:t>
+                            </w:r>
+                          </w:p>
+                          <w:p>
+                            <w:pPr>
+                              <w:rPr>
+                                <w:rFonts w:ascii="Times New Roman" w:hAnsi="Times New Roman" w:cs="Times New Roman"/>
+                                <w:b/>
+                                <w:color w:val="FF0000"/>
+                                <w:sz w:val="24"/>
+                                <w:szCs w:val="24"/>
+                              </w:rPr>
+                            </w:pPr>
+                            <w:r>
+                              <w:rPr>
+                                <w:rFonts w:ascii="Times New Roman" w:hAnsi="Times New Roman" w:cs="Times New Roman"/>
+                                <w:b/>
+                                <w:color w:val="000000" w:themeColor="text1"/>
+                                <w:sz w:val="24"/>
+                                <w:szCs w:val="24"/>
+                              </w:rPr>
+                              <w:t xml:space="preserve">Submitted To: </w:t>
+                            </w:r>
+                            <w:r>
+                              <w:rPr>
+                                <w:rFonts w:ascii="Times New Roman" w:hAnsi="Times New Roman" w:cs="Times New Roman"/>
+                                <w:b/>
+                                <w:color w:val="FF0000"/>
+                                <w:sz w:val="24"/>
+                                <w:szCs w:val="24"/>
+                              </w:rPr>
+                              <w:t xml:space="preserve">Sir </w:t>
+                            </w:r>
+                            <w:proofErr w:type="spellStart"/>
+                            <w:r>
+                              <w:rPr>
+                                <w:rFonts w:ascii="Times New Roman" w:hAnsi="Times New Roman" w:cs="Times New Roman"/>
+                                <w:b/>
+                                <w:color w:val="FF0000"/>
+                                <w:sz w:val="24"/>
+                                <w:szCs w:val="24"/>
+                              </w:rPr>
+                              <w:t>Mukhtair</w:t>
+                            </w:r>
+                            <w:proofErr w:type="spellEnd"/>
+                            <w:r>
+                              <w:rPr>
+                                <w:rFonts w:ascii="Times New Roman" w:hAnsi="Times New Roman" w:cs="Times New Roman"/>
+                                <w:b/>
+                                <w:color w:val="FF0000"/>
+                                <w:sz w:val="24"/>
+                                <w:szCs w:val="24"/>
+                              </w:rPr>
+                              <w:t xml:space="preserve"> </w:t>
+                            </w:r>
+                            <w:proofErr w:type="spellStart"/>
+                            <w:r>
+                              <w:rPr>
+                                <w:rFonts w:ascii="Times New Roman" w:hAnsi="Times New Roman" w:cs="Times New Roman"/>
+                                <w:b/>
+                                <w:color w:val="FF0000"/>
+                                <w:sz w:val="24"/>
+                                <w:szCs w:val="24"/>
+                              </w:rPr>
+                              <w:t>Zamin</w:t>
+                            </w:r>
+                            <w:proofErr w:type="spellEnd"/>
+                          </w:p>
+                          <w:p>
+                            <w:pPr>
+                              <w:rPr>
+                                <w:rFonts w:ascii="Times New Roman" w:hAnsi="Times New Roman" w:cs="Times New Roman"/>
+                                <w:b/>
+                                <w:sz w:val="24"/>
+                                <w:szCs w:val="24"/>
+                              </w:rPr>
+                            </w:pPr>
+                            <w:r>
+                              <w:rPr>
+                                <w:rFonts w:ascii="Times New Roman" w:hAnsi="Times New Roman" w:cs="Times New Roman"/>
+                                <w:b/>
+                                <w:sz w:val="24"/>
+                                <w:szCs w:val="24"/>
+                              </w:rPr>
+                              <w:t>Date: 23/05/2023</w:t>
+                            </w:r>
+                          </w:p>
+                        </w:txbxContent>
+                      </wps:txbx>
+                      <wps:bodyPr rot="0" spcFirstLastPara="0" vertOverflow="overflow" horzOverflow="overflow" vert="horz" wrap="square" lIns="91440" tIns="45720" rIns="91440" bIns="45720" numCol="1" spcCol="0" rtlCol="0" fromWordArt="0" anchor="t" anchorCtr="0" forceAA="0" compatLnSpc="1">
+                        <a:prstTxWarp prst="textNoShape">
+                          <a:avLst/>
+                        </a:prstTxWarp>
+                        <a:noAutofit/>
+                      </wps:bodyPr>
+                    </wps:wsp>
+                  </a:graphicData>
+                </a:graphic>
+                <wp14:sizeRelV relativeFrom="margin">
+                  <wp14:pctHeight>0</wp14:pctHeight>
+                </wp14:sizeRelV>
+              </wp:anchor>
+            </w:drawing>
+          </mc:Choice>
+          <mc:Fallback>
+            <w:pict>
+              <v:shapetype w14:anchorId="36ECC9EB" id="_x0000_t202" coordsize="21600,21600" o:spt="202" path="m,l,21600r21600,l21600,xe">
+                <v:stroke joinstyle="miter"/>
+                <v:path gradientshapeok="t" o:connecttype="rect"/>
+              </v:shapetype>
+              <v:shape id="Text Box 5" o:spid="_x0000_s1026" type="#_x0000_t202" style="position:absolute;margin-left:56.95pt;margin-top:529.8pt;width:319.75pt;height:143.05pt;z-index:251660288;visibility:visible;mso-wrap-style:square;mso-height-percent:0;mso-wrap-distance-left:9pt;mso-wrap-distance-top:0;mso-wrap-distance-right:9pt;mso-wrap-distance-bottom:0;mso-position-horizontal:absolute;mso-position-horizontal-relative:text;mso-position-vertical:absolute;mso-position-vertical-relative:page;mso-height-percent:0;mso-height-relative:margin;v-text-anchor:top" o:gfxdata="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" filled="f" stroked="f" strokeweight=".5pt">
+                <v:textbox>
+                  <w:txbxContent>
+                    <w:p>
+                      <w:pPr>
+                        <w:rPr>
+                          <w:rFonts w:ascii="Times New Roman" w:hAnsi="Times New Roman" w:cs="Times New Roman"/>
+                          <w:b/>
+                          <w:color w:val="FF0000"/>
+                          <w:sz w:val="24"/>
+                          <w:szCs w:val="24"/>
+                        </w:rPr>
+                      </w:pPr>
+                      <w:r>
+                        <w:rPr>
+                          <w:rFonts w:ascii="Times New Roman" w:hAnsi="Times New Roman" w:cs="Times New Roman"/>
+                          <w:b/>
+                          <w:color w:val="000000" w:themeColor="text1"/>
+                          <w:sz w:val="24"/>
+                          <w:szCs w:val="24"/>
+                        </w:rPr>
+                        <w:t>Name:</w:t>
+                      </w:r>
+                      <w:r>
+                        <w:rPr>
+                          <w:rFonts w:ascii="Times New Roman" w:hAnsi="Times New Roman" w:cs="Times New Roman"/>
+                          <w:b/>
+                          <w:color w:val="FF0000"/>
+                          <w:sz w:val="24"/>
+                          <w:szCs w:val="24"/>
+                        </w:rPr>
+                        <w:t xml:space="preserve"> Basit Iqbal</w:t>
+                      </w:r>
+                    </w:p>
+                    <w:p>
+                      <w:pPr>
+                        <w:rPr>
+                          <w:rFonts w:ascii="Times New Roman" w:hAnsi="Times New Roman" w:cs="Times New Roman"/>
+                          <w:b/>
+                          <w:sz w:val="24"/>
+                          <w:szCs w:val="24"/>
+                        </w:rPr>
+                      </w:pPr>
+                      <w:proofErr w:type="spellStart"/>
+                      <w:r>
+                        <w:rPr>
+                          <w:rFonts w:ascii="Times New Roman" w:hAnsi="Times New Roman" w:cs="Times New Roman"/>
+                          <w:b/>
+                          <w:sz w:val="24"/>
+                          <w:szCs w:val="24"/>
+                        </w:rPr>
+                        <w:t>Reg</w:t>
+                      </w:r>
+                      <w:proofErr w:type="spellEnd"/>
+                      <w:r>
+                        <w:rPr>
+                          <w:rFonts w:ascii="Times New Roman" w:hAnsi="Times New Roman" w:cs="Times New Roman"/>
+                          <w:b/>
+                          <w:sz w:val="24"/>
+                          <w:szCs w:val="24"/>
+                        </w:rPr>
+                        <w:t xml:space="preserve"> No: FA21-BSE-050</w:t>
+                      </w:r>
+                    </w:p>
+                    <w:p>
+                      <w:pPr>
+                        <w:rPr>
+                          <w:rFonts w:ascii="Times New Roman" w:hAnsi="Times New Roman" w:cs="Times New Roman"/>
+                          <w:b/>
+                          <w:sz w:val="24"/>
+                          <w:szCs w:val="24"/>
+                        </w:rPr>
+                      </w:pPr>
+                      <w:r>
+                        <w:rPr>
+                          <w:rFonts w:ascii="Times New Roman" w:hAnsi="Times New Roman" w:cs="Times New Roman"/>
+                          <w:b/>
+                          <w:sz w:val="24"/>
+                          <w:szCs w:val="24"/>
+                        </w:rPr>
+                        <w:t>Class: BSE-4</w:t>
+                      </w:r>
+                      <w:r>
+                        <w:rPr>
+                          <w:rFonts w:ascii="Times New Roman" w:hAnsi="Times New Roman" w:cs="Times New Roman"/>
+                          <w:b/>
+                          <w:sz w:val="24"/>
+                          <w:szCs w:val="24"/>
+                        </w:rPr>
+                        <w:t>B</w:t>
+                      </w:r>
+                    </w:p>
+                    <w:p>
+                      <w:pPr>
+                        <w:rPr>
+                          <w:rFonts w:ascii="Times New Roman" w:hAnsi="Times New Roman" w:cs="Times New Roman"/>
+                          <w:b/>
+                          <w:color w:val="FF0000"/>
+                          <w:sz w:val="24"/>
+                          <w:szCs w:val="24"/>
+                        </w:rPr>
+                      </w:pPr>
+                      <w:r>
+                        <w:rPr>
+                          <w:rFonts w:ascii="Times New Roman" w:hAnsi="Times New Roman" w:cs="Times New Roman"/>
+                          <w:b/>
+                          <w:color w:val="000000" w:themeColor="text1"/>
+                          <w:sz w:val="24"/>
+                          <w:szCs w:val="24"/>
+                        </w:rPr>
+                        <w:t xml:space="preserve">Submitted To: </w:t>
+                      </w:r>
+                      <w:r>
+                        <w:rPr>
+                          <w:rFonts w:ascii="Times New Roman" w:hAnsi="Times New Roman" w:cs="Times New Roman"/>
+                          <w:b/>
+                          <w:color w:val="FF0000"/>
+                          <w:sz w:val="24"/>
+                          <w:szCs w:val="24"/>
+                        </w:rPr>
+                        <w:t xml:space="preserve">Sir </w:t>
+                      </w:r>
+                      <w:proofErr w:type="spellStart"/>
+                      <w:r>
+                        <w:rPr>
+                          <w:rFonts w:ascii="Times New Roman" w:hAnsi="Times New Roman" w:cs="Times New Roman"/>
+                          <w:b/>
+                          <w:color w:val="FF0000"/>
+                          <w:sz w:val="24"/>
+                          <w:szCs w:val="24"/>
+                        </w:rPr>
+                        <w:t>Mukhtair</w:t>
+                      </w:r>
+                      <w:proofErr w:type="spellEnd"/>
+                      <w:r>
+                        <w:rPr>
+                          <w:rFonts w:ascii="Times New Roman" w:hAnsi="Times New Roman" w:cs="Times New Roman"/>
+                          <w:b/>
+                          <w:color w:val="FF0000"/>
+                          <w:sz w:val="24"/>
+                          <w:szCs w:val="24"/>
+                        </w:rPr>
+                        <w:t xml:space="preserve"> </w:t>
+                      </w:r>
+                      <w:proofErr w:type="spellStart"/>
+                      <w:r>
+                        <w:rPr>
+                          <w:rFonts w:ascii="Times New Roman" w:hAnsi="Times New Roman" w:cs="Times New Roman"/>
+                          <w:b/>
+                          <w:color w:val="FF0000"/>
+                          <w:sz w:val="24"/>
+                          <w:szCs w:val="24"/>
+                        </w:rPr>
+                        <w:t>Zamin</w:t>
+                      </w:r>
+                      <w:proofErr w:type="spellEnd"/>
+                    </w:p>
+                    <w:p>
+                      <w:pPr>
+                        <w:rPr>
+                          <w:rFonts w:ascii="Times New Roman" w:hAnsi="Times New Roman" w:cs="Times New Roman"/>
+                          <w:b/>
+                          <w:sz w:val="24"/>
+                          <w:szCs w:val="24"/>
+                        </w:rPr>
+                      </w:pPr>
+                      <w:r>
+                        <w:rPr>
+                          <w:rFonts w:ascii="Times New Roman" w:hAnsi="Times New Roman" w:cs="Times New Roman"/>
+                          <w:b/>
+                          <w:sz w:val="24"/>
+                          <w:szCs w:val="24"/>
+                        </w:rPr>
+                        <w:t>Date: 23/05/2023</w:t>
+                      </w:r>
+                    </w:p>
+                  </w:txbxContent>
+                </v:textbox>
+                <w10:wrap anchory="page"/>
+              </v:shape>
+            </w:pict>
+          </mc:Fallback>
+        </mc:AlternateContent>
+      </w:r>
+      <w:r>
+        <w:rPr>
+          <w:noProof/>
+        </w:rPr>
+        <mc:AlternateContent>
+          <mc:Choice Requires="wps">
+            <w:drawing>
+              <wp:anchor distT="0" distB="0" distL="114300" distR="114300" simplePos="0" relativeHeight="251661312" behindDoc="0" locked="0" layoutInCell="1" allowOverlap="1" wp14:anchorId="04A7EF92" wp14:editId="399E6245">
+                <wp:simplePos x="0" y="0"/>
+                <wp:positionH relativeFrom="column">
+                  <wp:posOffset>0</wp:posOffset>
+                </wp:positionH>
+                <wp:positionV relativeFrom="paragraph">
+                  <wp:posOffset>0</wp:posOffset>
+                </wp:positionV>
+                <wp:extent cx="1828800" cy="1828800"/>
+                <wp:effectExtent l="0" t="0" r="0" b="0"/>
+                <wp:wrapNone/>
+                <wp:docPr id="1" name="Text Box 1"/>
+                <wp:cNvGraphicFramePr/>
+                <a:graphic xmlns:a="http://schemas.openxmlformats.org/drawingml/2006/main">
+                  <a:graphicData uri="http://schemas.microsoft.com/office/word/2010/wordprocessingShape">
+                    <wps:wsp>
+                      <wps:cNvSpPr txBox="1"/>
+                      <wps:spPr>
+                        <a:xfrm>
+                          <a:off x="0" y="0"/>
+                          <a:ext cx="1828800" cy="1828800"/>
+                        </a:xfrm>
+                        <a:prstGeom prst="rect">
+                          <a:avLst/>
+                        </a:prstGeom>
+                        <a:noFill/>
+                        <a:ln>
+                          <a:noFill/>
+                        </a:ln>
+                        <a:effectLst/>
+                      </wps:spPr>
+                      <wps:txbx>
+                        <w:txbxContent>
+                          <w:p>
+                            <w:pPr>
+                              <w:tabs>
+                                <w:tab w:val="left" w:pos="1702"/>
+                              </w:tabs>
+                              <w:jc w:val="center"/>
+                              <w:rPr>
+                                <w:rFonts w:ascii="Times New Roman" w:hAnsi="Times New Roman" w:cs="Times New Roman"/>
+                                <w:noProof/>
+                                <w:color w:val="5B9BD5" w:themeColor="accent1"/>
+                                <w:sz w:val="72"/>
+                                <w:szCs w:val="72"/>
+                                <w14:shadow w14:blurRad="38100" w14:dist="25400" w14:dir="5400000" w14:sx="100000" w14:sy="100000" w14:kx="0" w14:ky="0" w14:algn="ctr">
+                                  <w14:srgbClr w14:val="6E747A">
+                                    <w14:alpha w14:val="57000"/>
+                                  </w14:srgbClr>
+                                </w14:shadow>
+                                <w14:textOutline w14:w="9525" w14:cap="flat" w14:cmpd="sng" w14:algn="ctr">
+                                  <w14:solidFill>
+                                    <w14:schemeClr w14:val="tx1"/>
+                                  </w14:solidFill>
+                                  <w14:prstDash w14:val="solid"/>
+                                  <w14:round/>
+                                </w14:textOutline>
+                              </w:rPr>
+                            </w:pPr>
+                            <w:r>
+                              <w:rPr>
+                                <w:rFonts w:ascii="Times New Roman" w:hAnsi="Times New Roman" w:cs="Times New Roman"/>
+                                <w:noProof/>
+                                <w:color w:val="5B9BD5" w:themeColor="accent1"/>
+                                <w:sz w:val="72"/>
+                                <w:szCs w:val="72"/>
+                                <w14:shadow w14:blurRad="38100" w14:dist="25400" w14:dir="5400000" w14:sx="100000" w14:sy="100000" w14:kx="0" w14:ky="0" w14:algn="ctr">
+                                  <w14:srgbClr w14:val="6E747A">
+                                    <w14:alpha w14:val="57000"/>
+                                  </w14:srgbClr>
+                                </w14:shadow>
+                                <w14:textOutline w14:w="9525" w14:cap="flat" w14:cmpd="sng" w14:algn="ctr">
+                                  <w14:solidFill>
+                                    <w14:schemeClr w14:val="tx1"/>
+                                  </w14:solidFill>
+                                  <w14:prstDash w14:val="solid"/>
+                                  <w14:round/>
+                                </w14:textOutline>
+                              </w:rPr>
+                              <w:t>Object Oriented</w:t>
+                            </w:r>
+                            <w:r>
+                              <w:rPr>
+                                <w:rFonts w:ascii="Times New Roman" w:hAnsi="Times New Roman" w:cs="Times New Roman"/>
+                                <w:noProof/>
+                                <w:color w:val="5B9BD5" w:themeColor="accent1"/>
+                                <w:sz w:val="72"/>
+                                <w:szCs w:val="72"/>
+                                <w14:shadow w14:blurRad="38100" w14:dist="25400" w14:dir="5400000" w14:sx="100000" w14:sy="100000" w14:kx="0" w14:ky="0" w14:algn="ctr">
+                                  <w14:srgbClr w14:val="6E747A">
+                                    <w14:alpha w14:val="57000"/>
+                                  </w14:srgbClr>
+                                </w14:shadow>
+                                <w14:textOutline w14:w="9525" w14:cap="flat" w14:cmpd="sng" w14:algn="ctr">
+                                  <w14:solidFill>
+                                    <w14:schemeClr w14:val="tx1"/>
+                                  </w14:solidFill>
+                                  <w14:prstDash w14:val="solid"/>
+                                  <w14:round/>
+                                </w14:textOutline>
+                              </w:rPr>
+                              <w:t xml:space="preserve"> Software Engineering</w:t>
+                            </w:r>
+                          </w:p>
+                        </w:txbxContent>
+                      </wps:txbx>
+                      <wps:bodyPr rot="0" spcFirstLastPara="0" vertOverflow="overflow" horzOverflow="overflow" vert="horz" wrap="none" lIns="91440" tIns="45720" rIns="91440" bIns="45720" numCol="1" spcCol="0" rtlCol="0" fromWordArt="0" anchor="t" anchorCtr="0" forceAA="0" compatLnSpc="1">
+                        <a:prstTxWarp prst="textNoShape">
+                          <a:avLst/>
+                        </a:prstTxWarp>
+                        <a:spAutoFit/>
+                      </wps:bodyPr>
+                    </wps:wsp>
+                  </a:graphicData>
+                </a:graphic>
+              </wp:anchor>
+            </w:drawing>
+          </mc:Choice>
+          <mc:Fallback>
+            <w:pict>
+              <v:shape w14:anchorId="04A7EF92" id="Text Box 1" o:spid="_x0000_s1027" type="#_x0000_t202" style="position:absolute;margin-left:0;margin-top:0;width:2in;height:2in;z-index:251661312;visibility:visible;mso-wrap-style:none;mso-wrap-distance-left:9pt;mso-wrap-distance-top:0;mso-wrap-distance-right:9pt;mso-wrap-distance-bottom:0;mso-position-horizontal:absolute;mso-position-horizontal-relative:text;mso-position-vertical:absolute;mso-position-vertical-relative:text;v-text-anchor:top" o:gfxdata="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" filled="f" stroked="f">
+                <v:textbox style="mso-fit-shape-to-text:t">
+                  <w:txbxContent>
+                    <w:p>
+                      <w:pPr>
+                        <w:tabs>
+                          <w:tab w:val="left" w:pos="1702"/>
+                        </w:tabs>
+                        <w:jc w:val="center"/>
+                        <w:rPr>
+                          <w:rFonts w:ascii="Times New Roman" w:hAnsi="Times New Roman" w:cs="Times New Roman"/>
+                          <w:noProof/>
+                          <w:color w:val="5B9BD5" w:themeColor="accent1"/>
+                          <w:sz w:val="72"/>
+                          <w:szCs w:val="72"/>
+                          <w14:shadow w14:blurRad="38100" w14:dist="25400" w14:dir="5400000" w14:sx="100000" w14:sy="100000" w14:kx="0" w14:ky="0" w14:algn="ctr">
+                            <w14:srgbClr w14:val="6E747A">
+                              <w14:alpha w14:val="57000"/>
+                            </w14:srgbClr>
+                          </w14:shadow>
+                          <w14:textOutline w14:w="9525" w14:cap="flat" w14:cmpd="sng" w14:algn="ctr">
+                            <w14:solidFill>
+                              <w14:schemeClr w14:val="tx1"/>
+                            </w14:solidFill>
+                            <w14:prstDash w14:val="solid"/>
+                            <w14:round/>
+                          </w14:textOutline>
+                        </w:rPr>
+                      </w:pPr>
+                      <w:r>
+                        <w:rPr>
+                          <w:rFonts w:ascii="Times New Roman" w:hAnsi="Times New Roman" w:cs="Times New Roman"/>
+                          <w:noProof/>
+                          <w:color w:val="5B9BD5" w:themeColor="accent1"/>
+                          <w:sz w:val="72"/>
+                          <w:szCs w:val="72"/>
+                          <w14:shadow w14:blurRad="38100" w14:dist="25400" w14:dir="5400000" w14:sx="100000" w14:sy="100000" w14:kx="0" w14:ky="0" w14:algn="ctr">
+                            <w14:srgbClr w14:val="6E747A">
+                              <w14:alpha w14:val="57000"/>
+                            </w14:srgbClr>
+                          </w14:shadow>
+                          <w14:textOutline w14:w="9525" w14:cap="flat" w14:cmpd="sng" w14:algn="ctr">
+                            <w14:solidFill>
+                              <w14:schemeClr w14:val="tx1"/>
+                            </w14:solidFill>
+                            <w14:prstDash w14:val="solid"/>
+                            <w14:round/>
+                          </w14:textOutline>
+                        </w:rPr>
+                        <w:t>Object Oriented</w:t>
+                      </w:r>
+                      <w:r>
+                        <w:rPr>
+                          <w:rFonts w:ascii="Times New Roman" w:hAnsi="Times New Roman" w:cs="Times New Roman"/>
+                          <w:noProof/>
+                          <w:color w:val="5B9BD5" w:themeColor="accent1"/>
+                          <w:sz w:val="72"/>
+                          <w:szCs w:val="72"/>
+                          <w14:shadow w14:blurRad="38100" w14:dist="25400" w14:dir="5400000" w14:sx="100000" w14:sy="100000" w14:kx="0" w14:ky="0" w14:algn="ctr">
+                            <w14:srgbClr w14:val="6E747A">
+                              <w14:alpha w14:val="57000"/>
+                            </w14:srgbClr>
+                          </w14:shadow>
+                          <w14:textOutline w14:w="9525" w14:cap="flat" w14:cmpd="sng" w14:algn="ctr">
+                            <w14:solidFill>
+                              <w14:schemeClr w14:val="tx1"/>
+                            </w14:solidFill>
+                            <w14:prstDash w14:val="solid"/>
+                            <w14:round/>
+                          </w14:textOutline>
+                        </w:rPr>
+                        <w:t xml:space="preserve"> Software Engineering</w:t>
+                      </w:r>
+                    </w:p>
+                  </w:txbxContent>
+                </v:textbox>
+              </v:shape>
+            </w:pict>
+          </mc:Fallback>
+        </mc:AlternateContent>
+      </w:r>
+    </w:p>
+    <w:p>
+      <w:pPr>
+        <w:rPr>
+          <w:rFonts w:ascii="Times New Roman" w:hAnsi="Times New Roman" w:cs="Times New Roman"/>
+          <w:sz w:val="24"/>
+          <w:szCs w:val="24"/>
+        </w:rPr>
+      </w:pPr>
+      <w:r>
+        <w:rPr>
+          <w:rFonts w:ascii="Times New Roman" w:hAnsi="Times New Roman" w:cs="Times New Roman"/>
+          <w:noProof/>
+          <w:sz w:val="24"/>
+          <w:szCs w:val="24"/>
+        </w:rPr>
+        <w:drawing>
+          <wp:anchor distT="0" distB="0" distL="114300" distR="114300" simplePos="0" relativeHeight="251659264" behindDoc="1" locked="1" layoutInCell="1" allowOverlap="1" wp14:anchorId="0C2CCDAE" wp14:editId="2DDB532B">
+            <wp:simplePos x="0" y="0"/>
+            <wp:positionH relativeFrom="margin">
+              <wp:posOffset>-924560</wp:posOffset>
+            </wp:positionH>
+            <wp:positionV relativeFrom="margin">
+              <wp:posOffset>4526915</wp:posOffset>
+            </wp:positionV>
+            <wp:extent cx="7762875" cy="4333875"/>
+            <wp:effectExtent l="0" t="0" r="9525" b="9525"/>
+            <wp:wrapNone/>
+            <wp:docPr id="3" name="Picture 3"/>
+            <wp:cNvGraphicFramePr>
+              <a:graphicFrameLocks xmlns:a="http://schemas.openxmlformats.org/drawingml/2006/main" noChangeAspect="1"/>
+            </wp:cNvGraphicFramePr>
+            <a:graphic xmlns:a="http://schemas.openxmlformats.org/drawingml/2006/main">
+              <a:graphicData uri="http://schemas.openxmlformats.org/drawingml/2006/picture">
+                <pic:pic xmlns:pic="http://schemas.openxmlformats.org/drawingml/2006/picture">
+                  <pic:nvPicPr>
+                    <pic:cNvPr id="3" name="Scrool.jfif"/>
+                    <pic:cNvPicPr/>
+                  </pic:nvPicPr>
+                  <pic:blipFill>
+                    <a:blip r:embed="rId6">
+                      <a:extLst>
+                        <a:ext uri="{28A0092B-C50C-407E-A947-70E740481C1C}">
+                          <a14:useLocalDpi xmlns:a14="http://schemas.microsoft.com/office/drawing/2010/main" val="0"/>
+                        </a:ext>
+                      </a:extLst>
+                    </a:blip>
+                    <a:stretch>
+                      <a:fillRect/>
+                    </a:stretch>
+                  </pic:blipFill>
+                  <pic:spPr>
+                    <a:xfrm>
+                      <a:off x="0" y="0"/>
+                      <a:ext cx="7762875" cy="4333875"/>
+                    </a:xfrm>
+                    <a:prstGeom prst="rect">
+                      <a:avLst/>
+                    </a:prstGeom>
+                  </pic:spPr>
+                </pic:pic>
+              </a:graphicData>
+            </a:graphic>
+            <wp14:sizeRelH relativeFrom="margin">
+              <wp14:pctWidth>0</wp14:pctWidth>
+            </wp14:sizeRelH>
+            <wp14:sizeRelV relativeFrom="margin">
+              <wp14:pctHeight>0</wp14:pctHeight>
+            </wp14:sizeRelV>
+          </wp:anchor>
+        </w:drawing>
+      </w:r>
+    </w:p>
+    <w:p>
+      <w:pPr>
+        <w:tabs>
+          <w:tab w:val="left" w:pos="1702"/>
+        </w:tabs>
+        <w:rPr>
+          <w:rFonts w:ascii="Times New Roman" w:hAnsi="Times New Roman" w:cs="Times New Roman"/>
+          <w:sz w:val="24"/>
+          <w:szCs w:val="24"/>
+        </w:rPr>
+      </w:pPr>
+      <w:r>
+        <w:rPr>
+          <w:rFonts w:ascii="Times New Roman" w:hAnsi="Times New Roman" w:cs="Times New Roman"/>
+          <w:sz w:val="24"/>
+          <w:szCs w:val="24"/>
+        </w:rPr>
+        <w:tab/>
+      </w:r>
+    </w:p>
+    <w:p>
+      <w:pPr>
+        <w:tabs>
+          <w:tab w:val="left" w:pos="1702"/>
+        </w:tabs>
+        <w:rPr>
+          <w:rFonts w:ascii="Times New Roman" w:hAnsi="Times New Roman" w:cs="Times New Roman"/>
+          <w:sz w:val="24"/>
+          <w:szCs w:val="24"/>
+        </w:rPr>
+      </w:pPr>
+    </w:p>
+    <w:p>
+      <w:pPr>
+        <w:rPr>
+          <w:rFonts w:ascii="Times New Roman" w:hAnsi="Times New Roman" w:cs="Times New Roman"/>
+          <w:sz w:val="24"/>
+          <w:szCs w:val="24"/>
+        </w:rPr>
+      </w:pPr>
+    </w:p>
+    <w:p>
+      <w:pPr>
+        <w:rPr>
+          <w:rFonts w:ascii="Times New Roman" w:hAnsi="Times New Roman" w:cs="Times New Roman"/>
+          <w:sz w:val="24"/>
+          <w:szCs w:val="24"/>
+        </w:rPr>
+      </w:pPr>
+    </w:p>
+    <w:p>
+      <w:pPr>
+        <w:rPr>
+          <w:rFonts w:ascii="Times New Roman" w:hAnsi="Times New Roman" w:cs="Times New Roman"/>
+          <w:sz w:val="24"/>
+          <w:szCs w:val="24"/>
+        </w:rPr>
+      </w:pPr>
+    </w:p>
+    <w:p>
+      <w:pPr>
+        <w:rPr>
+          <w:rFonts w:ascii="Times New Roman" w:hAnsi="Times New Roman" w:cs="Times New Roman"/>
+          <w:sz w:val="24"/>
+          <w:szCs w:val="24"/>
+        </w:rPr>
+      </w:pPr>
+      <w:r>
+        <w:rPr>
+          <w:rFonts w:ascii="Times New Roman" w:hAnsi="Times New Roman" w:cs="Times New Roman"/>
+          <w:noProof/>
+          <w:sz w:val="24"/>
+          <w:szCs w:val="24"/>
+        </w:rPr>
+        <mc:AlternateContent>
+          <mc:Choice Requires="wps">
+            <w:drawing>
+              <wp:anchor distT="0" distB="0" distL="114300" distR="114300" simplePos="0" relativeHeight="251662336" behindDoc="0" locked="0" layoutInCell="1" allowOverlap="1" wp14:anchorId="521272FC" wp14:editId="28D209A3">
+                <wp:simplePos x="0" y="0"/>
+                <wp:positionH relativeFrom="column">
+                  <wp:posOffset>1951355</wp:posOffset>
+                </wp:positionH>
+                <wp:positionV relativeFrom="page">
+                  <wp:posOffset>3097966</wp:posOffset>
+                </wp:positionV>
+                <wp:extent cx="2054225" cy="1650365"/>
+                <wp:effectExtent l="0" t="0" r="22225" b="26035"/>
+                <wp:wrapNone/>
+                <wp:docPr id="6" name="Flowchart: Connector 6"/>
+                <wp:cNvGraphicFramePr/>
+                <a:graphic xmlns:a="http://schemas.openxmlformats.org/drawingml/2006/main">
+                  <a:graphicData uri="http://schemas.microsoft.com/office/word/2010/wordprocessingShape">
+                    <wps:wsp>
+                      <wps:cNvSpPr/>
+                      <wps:spPr>
+                        <a:xfrm>
+                          <a:off x="0" y="0"/>
+                          <a:ext cx="2054225" cy="1650365"/>
+                        </a:xfrm>
+                        <a:prstGeom prst="flowChartConnector">
+                          <a:avLst/>
+                        </a:prstGeom>
+                        <a:blipFill dpi="0" rotWithShape="1">
+                          <a:blip r:embed="rId7">
+                            <a:extLst>
+                              <a:ext uri="{28A0092B-C50C-407E-A947-70E740481C1C}">
+                                <a14:useLocalDpi xmlns:a14="http://schemas.microsoft.com/office/drawing/2010/main" val="0"/>
+                              </a:ext>
+                            </a:extLst>
+                          </a:blip>
+                          <a:srcRect/>
+                          <a:stretch>
+                            <a:fillRect/>
+                          </a:stretch>
+                        </a:blipFill>
+                      </wps:spPr>
+                      <wps:style>
+                        <a:lnRef idx="2">
+                          <a:schemeClr val="accent1">
+                            <a:shade val="50000"/>
+                          </a:schemeClr>
+                        </a:lnRef>
+                        <a:fillRef idx="1">
+                          <a:schemeClr val="accent1"/>
+                        </a:fillRef>
+                        <a:effectRef idx="0">
+                          <a:schemeClr val="accent1"/>
+                        </a:effectRef>
+                        <a:fontRef idx="minor">
+                          <a:schemeClr val="lt1"/>
+                        </a:fontRef>
+                      </wps:style>
+                      <wps:bodyPr rot="0" spcFirstLastPara="0" vertOverflow="overflow" horzOverflow="overflow" vert="horz" wrap="square" lIns="91440" tIns="45720" rIns="91440" bIns="45720" numCol="1" spcCol="0" rtlCol="0" fromWordArt="0" anchor="ctr" anchorCtr="0" forceAA="0" compatLnSpc="1">
+                        <a:prstTxWarp prst="textNoShape">
+                          <a:avLst/>
+                        </a:prstTxWarp>
+                        <a:noAutofit/>
+                      </wps:bodyPr>
+                    </wps:wsp>
+                  </a:graphicData>
+                </a:graphic>
+              </wp:anchor>
+            </w:drawing>
+          </mc:Choice>
+          <mc:Fallback>
+            <w:pict>
+              <v:shapetype w14:anchorId="0DE164EC" id="_x0000_t120" coordsize="21600,21600" o:spt="120" path="m10800,qx,10800,10800,21600,21600,10800,10800,xe">
+                <v:path gradientshapeok="t" o:connecttype="custom" o:connectlocs="10800,0;3163,3163;0,10800;3163,18437;10800,21600;18437,18437;21600,10800;18437,3163" textboxrect="3163,3163,18437,18437"/>
+              </v:shapetype>
+              <v:shape id="Flowchart: Connector 6" o:spid="_x0000_s1026" type="#_x0000_t120" style="position:absolute;margin-left:153.65pt;margin-top:243.95pt;width:161.75pt;height:129.95pt;z-index:251662336;visibility:visible;mso-wrap-style:square;mso-wrap-distance-left:9pt;mso-wrap-distance-top:0;mso-wrap-distance-right:9pt;mso-wrap-distance-bottom:0;mso-position-horizontal:absolute;mso-position-horizontal-relative:text;mso-position-vertical:absolute;mso-position-vertical-relative:page;v-text-anchor:middle" o:gfxdata="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" strokecolor="#1f4d78 [1604]" strokeweight="1pt">
+                <v:fill r:id="rId8" o:title="" recolor="t" rotate="t" type="frame"/>
+                <v:stroke joinstyle="miter"/>
+                <w10:wrap anchory="page"/>
+              </v:shape>
+            </w:pict>
+          </mc:Fallback>
+        </mc:AlternateContent>
+      </w:r>
+    </w:p>
+    <w:p>
+      <w:pPr>
+        <w:tabs>
+          <w:tab w:val="left" w:pos="3417"/>
+        </w:tabs>
+        <w:rPr>
+          <w:rFonts w:ascii="Times New Roman" w:hAnsi="Times New Roman" w:cs="Times New Roman"/>
+          <w:sz w:val="24"/>
+          <w:szCs w:val="24"/>
+        </w:rPr>
+      </w:pPr>
+      <w:r>
+        <w:rPr>
+          <w:rFonts w:ascii="Times New Roman" w:hAnsi="Times New Roman" w:cs="Times New Roman"/>
+          <w:sz w:val="24"/>
+          <w:szCs w:val="24"/>
+        </w:rPr>
+        <w:tab/>
+      </w:r>
+    </w:p>
+    <w:p>
+      <w:pPr>
+        <w:rPr>
+          <w:rFonts w:ascii="Times New Roman" w:hAnsi="Times New Roman" w:cs="Times New Roman"/>
+          <w:sz w:val="24"/>
+          <w:szCs w:val="24"/>
+        </w:rPr>
+      </w:pPr>
+      <w:r>
+        <w:rPr>
+          <w:rFonts w:ascii="Times New Roman" w:hAnsi="Times New Roman" w:cs="Times New Roman"/>
+          <w:sz w:val="24"/>
+          <w:szCs w:val="24"/>
+        </w:rPr>
+        <w:br w:type="page"/>
+      </w:r>
+    </w:p>
+    <w:p>
+      <w:pPr>
+        <w:rPr>
+          <w:rFonts w:ascii="Times New Roman" w:hAnsi="Times New Roman" w:cs="Times New Roman"/>
+          <w:b/>
+          <w:sz w:val="24"/>
+          <w:szCs w:val="24"/>
+          <w:u w:val="single"/>
+        </w:rPr>
+      </w:pPr>
+      <w:r>
+        <w:rPr>
+          <w:rFonts w:ascii="Times New Roman" w:hAnsi="Times New Roman" w:cs="Times New Roman"/>
+          <w:b/>
+          <w:sz w:val="24"/>
+          <w:szCs w:val="24"/>
+          <w:u w:val="single"/>
+        </w:rPr>
+        <w:lastRenderedPageBreak/>
+        <w:t>MAIN SUCCESS SCENERIO:</w:t>
+      </w:r>
+    </w:p>
+    <w:p>
+      <w:pPr>
+        <w:rPr>
+          <w:rFonts w:ascii="Times New Roman" w:hAnsi="Times New Roman" w:cs="Times New Roman"/>
+          <w:b/>
+          <w:sz w:val="24"/>
+          <w:szCs w:val="24"/>
+          <w:u w:val="single"/>
+        </w:rPr>
+      </w:pPr>
+      <w:r>
+        <w:rPr>
+          <w:rFonts w:ascii="Times New Roman" w:hAnsi="Times New Roman" w:cs="Times New Roman"/>
+          <w:b/>
+          <w:sz w:val="24"/>
+          <w:szCs w:val="24"/>
+          <w:u w:val="single"/>
+        </w:rPr>
+        <w:drawing>
+          <wp:inline distT="0" distB="0" distL="0" distR="0" wp14:anchorId="5C15736E" wp14:editId="4220D443">
+            <wp:extent cx="3429479" cy="4648849"/>
+            <wp:effectExtent l="0" t="0" r="0" b="0"/>
+            <wp:docPr id="7" name="Picture 7"/>
+            <wp:cNvGraphicFramePr>
+              <a:graphicFrameLocks xmlns:a="http://schemas.openxmlformats.org/drawingml/2006/main" noChangeAspect="1"/>
+            </wp:cNvGraphicFramePr>
+            <a:graphic xmlns:a="http://schemas.openxmlformats.org/drawingml/2006/main">
+              <a:graphicData uri="http://schemas.openxmlformats.org/drawingml/2006/picture">
+                <pic:pic xmlns:pic="http://schemas.openxmlformats.org/drawingml/2006/picture">
+                  <pic:nvPicPr>
+                    <pic:cNvPr id="1" name=""/>
+                    <pic:cNvPicPr/>
+                  </pic:nvPicPr>
+                  <pic:blipFill>
+                    <a:blip r:embed="rId9"/>
+                    <a:stretch>
+                      <a:fillRect/>
+                    </a:stretch>
+                  </pic:blipFill>
+                  <pic:spPr>
+                    <a:xfrm>
+                      <a:off x="0" y="0"/>
+                      <a:ext cx="3429479" cy="4648849"/>
+                    </a:xfrm>
+                    <a:prstGeom prst="rect">
+                      <a:avLst/>
+                    </a:prstGeom>
+                  </pic:spPr>
+                </pic:pic>
+              </a:graphicData>
+            </a:graphic>
+          </wp:inline>
+        </w:drawing>
+      </w:r>
+    </w:p>
+    <w:p>
+      <w:pPr>
+        <w:rPr>
+          <w:rFonts w:ascii="Times New Roman" w:hAnsi="Times New Roman" w:cs="Times New Roman"/>
+          <w:b/>
+          <w:sz w:val="24"/>
+          <w:szCs w:val="24"/>
+          <w:u w:val="single"/>
+        </w:rPr>
+      </w:pPr>
+    </w:p>
+    <w:p>
+      <w:pPr>
+        <w:tabs>
+          <w:tab w:val="left" w:pos="2475"/>
+        </w:tabs>
+        <w:rPr>
+          <w:rFonts w:ascii="Times New Roman" w:hAnsi="Times New Roman" w:cs="Times New Roman"/>
+          <w:b/>
+          <w:sz w:val="24"/>
+          <w:szCs w:val="24"/>
+          <w:u w:val="single"/>
+        </w:rPr>
+      </w:pPr>
+      <w:r>
+        <w:rPr>
+          <w:rFonts w:ascii="Times New Roman" w:hAnsi="Times New Roman" w:cs="Times New Roman"/>
+          <w:b/>
+          <w:sz w:val="24"/>
+          <w:szCs w:val="24"/>
+          <w:u w:val="single"/>
+        </w:rPr>
+        <w:tab/>
+      </w:r>
+    </w:p>
+    <w:p>
+      <w:pPr>
+        <w:rPr>
+          <w:rFonts w:ascii="Times New Roman" w:hAnsi="Times New Roman" w:cs="Times New Roman"/>
+          <w:b/>
+          <w:sz w:val="24"/>
+          <w:szCs w:val="24"/>
+          <w:u w:val="single"/>
+        </w:rPr>
+      </w:pPr>
+      <w:r>
+        <w:rPr>
+          <w:rFonts w:ascii="Times New Roman" w:hAnsi="Times New Roman" w:cs="Times New Roman"/>
+          <w:b/>
+          <w:sz w:val="24"/>
+          <w:szCs w:val="24"/>
+          <w:u w:val="single"/>
+        </w:rPr>
+        <w:br w:type="page"/>
+      </w:r>
+    </w:p>
+    <w:p>
+      <w:pPr>
+        <w:rPr>
+          <w:rFonts w:ascii="Times New Roman" w:hAnsi="Times New Roman" w:cs="Times New Roman"/>
+          <w:b/>
+          <w:sz w:val="24"/>
+          <w:szCs w:val="24"/>
+          <w:u w:val="single"/>
+        </w:rPr>
+      </w:pPr>
+      <w:r>
+        <w:rPr>
+          <w:rFonts w:ascii="Times New Roman" w:hAnsi="Times New Roman" w:cs="Times New Roman"/>
+          <w:b/>
+          <w:sz w:val="24"/>
+          <w:szCs w:val="24"/>
+          <w:u w:val="single"/>
+        </w:rPr>
+        <w:lastRenderedPageBreak/>
+        <w:t>SYSTEM SEQUENCE DIAGRAM:</w:t>
+      </w:r>
+    </w:p>
+    <w:p>
+      <w:pPr>
+        <w:rPr>
+          <w:rFonts w:ascii="Times New Roman" w:hAnsi="Times New Roman" w:cs="Times New Roman"/>
+          <w:sz w:val="24"/>
+          <w:szCs w:val="24"/>
+        </w:rPr>
+      </w:pPr>
+    </w:p>
+    <w:p>
+      <w:pPr>
+        <w:rPr>
+          <w:rFonts w:ascii="Times New Roman" w:hAnsi="Times New Roman" w:cs="Times New Roman"/>
+          <w:sz w:val="24"/>
+          <w:szCs w:val="24"/>
+        </w:rPr>
+      </w:pPr>
+    </w:p>
+    <w:p>
+      <w:pPr>
+        <w:tabs>
+          <w:tab w:val="left" w:pos="2595"/>
+        </w:tabs>
+        <w:rPr>
+          <w:rFonts w:ascii="Times New Roman" w:hAnsi="Times New Roman" w:cs="Times New Roman"/>
+          <w:sz w:val="24"/>
+          <w:szCs w:val="24"/>
+        </w:rPr>
+      </w:pPr>
+      <w:r>
+        <w:rPr>
+          <w:rFonts w:ascii="Times New Roman" w:hAnsi="Times New Roman" w:cs="Times New Roman"/>
+          <w:sz w:val="24"/>
+          <w:szCs w:val="24"/>
+        </w:rPr>
+        <w:tab/>
+      </w:r>
+      <w:r>
+        <w:rPr>
+          <w:rFonts w:ascii="Times New Roman" w:hAnsi="Times New Roman" w:cs="Times New Roman"/>
+          <w:sz w:val="24"/>
+          <w:szCs w:val="24"/>
+        </w:rPr>
+        <w:drawing>
+          <wp:inline distT="0" distB="0" distL="0" distR="0" wp14:anchorId="240DAFC8" wp14:editId="4B19D55B">
+            <wp:extent cx="3753374" cy="3620005"/>
+            <wp:effectExtent l="0" t="0" r="0" b="0"/>
+            <wp:docPr id="8" name="Picture 8"/>
+            <wp:cNvGraphicFramePr>
+              <a:graphicFrameLocks xmlns:a="http://schemas.openxmlformats.org/drawingml/2006/main" noChangeAspect="1"/>
+            </wp:cNvGraphicFramePr>
+            <a:graphic xmlns:a="http://schemas.openxmlformats.org/drawingml/2006/main">
+              <a:graphicData uri="http://schemas.openxmlformats.org/drawingml/2006/picture">
+                <pic:pic xmlns:pic="http://schemas.openxmlformats.org/drawingml/2006/picture">
+                  <pic:nvPicPr>
+                    <pic:cNvPr id="1" name=""/>
+                    <pic:cNvPicPr/>
+                  </pic:nvPicPr>
+                  <pic:blipFill>
+                    <a:blip r:embed="rId10"/>
+                    <a:stretch>
+                      <a:fillRect/>
+                    </a:stretch>
+                  </pic:blipFill>
+                  <pic:spPr>
+                    <a:xfrm>
+                      <a:off x="0" y="0"/>
+                      <a:ext cx="3753374" cy="3620005"/>
+                    </a:xfrm>
+                    <a:prstGeom prst="rect">
+                      <a:avLst/>
+                    </a:prstGeom>
+                  </pic:spPr>
+                </pic:pic>
+              </a:graphicData>
+            </a:graphic>
+          </wp:inline>
+        </w:drawing>
+      </w:r>
+    </w:p>
+    <w:p>
+      <w:pPr>
+        <w:rPr>
+          <w:rFonts w:ascii="Times New Roman" w:hAnsi="Times New Roman" w:cs="Times New Roman"/>
+          <w:sz w:val="24"/>
+          <w:szCs w:val="24"/>
+        </w:rPr>
+      </w:pPr>
+      <w:r>
+        <w:rPr>
+          <w:rFonts w:ascii="Times New Roman" w:hAnsi="Times New Roman" w:cs="Times New Roman"/>
+          <w:noProof/>
+          <w:sz w:val="24"/>
+          <w:szCs w:val="24"/>
+        </w:rPr>
+        <w:lastRenderedPageBreak/>
+        <w:drawing>
+          <wp:inline distT="0" distB="0" distL="0" distR="0">
+            <wp:extent cx="5943600" cy="5141595"/>
+            <wp:effectExtent l="0" t="0" r="0" b="0"/>
+            <wp:docPr id="4" name="Picture 4"/>
+            <wp:cNvGraphicFramePr>
+              <a:graphicFrameLocks xmlns:a="http://schemas.openxmlformats.org/drawingml/2006/main" noChangeAspect="1"/>
+            </wp:cNvGraphicFramePr>
+            <a:graphic xmlns:a="http://schemas.openxmlformats.org/drawingml/2006/main">
+              <a:graphicData uri="http://schemas.openxmlformats.org/drawingml/2006/picture">
+                <pic:pic xmlns:pic="http://schemas.openxmlformats.org/drawingml/2006/picture">
+                  <pic:nvPicPr>
+                    <pic:cNvPr id="4" name="Submit Fine.png"/>
+                    <pic:cNvPicPr/>
+                  </pic:nvPicPr>
+                  <pic:blipFill>
+                    <a:blip r:embed="rId11">
+                      <a:extLst>
+                        <a:ext uri="{28A0092B-C50C-407E-A947-70E740481C1C}">
+                          <a14:useLocalDpi xmlns:a14="http://schemas.microsoft.com/office/drawing/2010/main" val="0"/>
+                        </a:ext>
+                      </a:extLst>
+                    </a:blip>
+                    <a:stretch>
+                      <a:fillRect/>
+                    </a:stretch>
+                  </pic:blipFill>
+                  <pic:spPr>
+                    <a:xfrm>
+                      <a:off x="0" y="0"/>
+                      <a:ext cx="5943600" cy="5141595"/>
+                    </a:xfrm>
+                    <a:prstGeom prst="rect">
+                      <a:avLst/>
+                    </a:prstGeom>
+                  </pic:spPr>
+                </pic:pic>
+              </a:graphicData>
+            </a:graphic>
+          </wp:inline>
+        </w:drawing>
+      </w:r>
+    </w:p>
+    <w:p>
+      <w:pPr>
+        <w:rPr>
+          <w:rFonts w:ascii="Times New Roman" w:hAnsi="Times New Roman" w:cs="Times New Roman"/>
+          <w:sz w:val="24"/>
+          <w:szCs w:val="24"/>
+        </w:rPr>
+      </w:pPr>
+    </w:p>
+    <w:p>
+      <w:pPr>
+        <w:rPr>
+          <w:rFonts w:ascii="Times New Roman" w:hAnsi="Times New Roman" w:cs="Times New Roman"/>
+          <w:sz w:val="24"/>
+          <w:szCs w:val="24"/>
+        </w:rPr>
+      </w:pPr>
+    </w:p>
+    <w:p/>
+    <w:p/>
+    <w:p/>
+    <w:p>
+      <w:pPr>
+        <w:tabs>
+          <w:tab w:val="left" w:pos="1620"/>
+        </w:tabs>
+      </w:pPr>
+      <w:r>
+        <w:tab/>
+      </w:r>
       <w:bookmarkStart w:id="0" w:name="_GoBack"/>
       <w:bookmarkEnd w:id="0"/>
     </w:p>
     <w:sectPr>
       <w:pgSz w:w="12240" w:h="15840"/>
       <w:pgMar w:top="1440" w:right="1440" w:bottom="1440" w:left="1440" w:header="720" w:footer="720" w:gutter="0"/>
+      <w:pgBorders w:display="firstPage" w:offsetFrom="page">
+        <w:top w:val="hearts" w:sz="12" w:space="24" w:color="auto"/>
+        <w:left w:val="hearts" w:sz="12" w:space="24" w:color="auto"/>
+        <w:bottom w:val="hearts" w:sz="12" w:space="24" w:color="auto"/>
+        <w:right w:val="hearts" w:sz="12" w:space="24" w:color="auto"/>
+      </w:pgBorders>
       <w:cols w:space="720"/>
       <w:docGrid w:linePitch="360"/>
     </w:sectPr>
   </w:body>
 </w:document>
+</file>
+
+<file path=word/numbering.xml><?xml version="1.0" encoding="utf-8"?>
+<w:numbering xmlns:wpc="http://schemas.microsoft.com/office/word/2010/wordprocessingCanvas" xmlns:mc="http://schemas.openxmlformats.org/markup-compatibility/2006" xmlns:o="urn:schemas-microsoft-com:office:office" xmlns:r="http://schemas.openxmlformats.org/officeDocument/2006/relationships" xmlns:m="http://schemas.openxmlformats.org/officeDocument/2006/math" xmlns:v="urn:schemas-microsoft-com:vml" xmlns:wp14="http://schemas.microsoft.com/office/word/2010/wordprocessingDrawing" xmlns:wp="http://schemas.openxmlformats.org/drawingml/2006/wordprocessingDrawing" xmlns:w10="urn:schemas-microsoft-com:office:word" xmlns:w="http://schemas.openxmlformats.org/wordprocessingml/2006/main" xmlns:w14="http://schemas.microsoft.com/office/word/2010/wordml" xmlns:w15="http://schemas.microsoft.com/office/word/2012/wordml" xmlns:wpg="http://schemas.microsoft.com/office/word/2010/wordprocessingGroup" xmlns:wpi="http://schemas.microsoft.com/office/word/2010/wordprocessingInk" xmlns:wne="http://schemas.microsoft.com/office/word/2006/wordml" xmlns:wps="http://schemas.microsoft.com/office/word/2010/wordprocessingShape" mc:Ignorable="w14 w15 wp14">
+  <w:abstractNum w:abstractNumId="0" w15:restartNumberingAfterBreak="0">
+    <w:nsid w:val="358C04C0"/>
+    <w:multiLevelType w:val="multilevel"/>
+    <w:tmpl w:val="C18C928C"/>
+    <w:lvl w:ilvl="0">
+      <w:start w:val="1"/>
+      <w:numFmt w:val="decimal"/>
+      <w:lvlText w:val="%1."/>
+      <w:lvlJc w:val="left"/>
+      <w:pPr>
+        <w:tabs>
+          <w:tab w:val="num" w:pos="720"/>
+        </w:tabs>
+        <w:ind w:left="720" w:hanging="360"/>
+      </w:pPr>
+    </w:lvl>
+    <w:lvl w:ilvl="1" w:tentative="1">
+      <w:start w:val="1"/>
+      <w:numFmt w:val="decimal"/>
+      <w:lvlText w:val="%2."/>
+      <w:lvlJc w:val="left"/>
+      <w:pPr>
+        <w:tabs>
+          <w:tab w:val="num" w:pos="1440"/>
+        </w:tabs>
+        <w:ind w:left="1440" w:hanging="360"/>
+      </w:pPr>
+    </w:lvl>
+    <w:lvl w:ilvl="2" w:tentative="1">
+      <w:start w:val="1"/>
+      <w:numFmt w:val="decimal"/>
+      <w:lvlText w:val="%3."/>
+      <w:lvlJc w:val="left"/>
+      <w:pPr>
+        <w:tabs>
+          <w:tab w:val="num" w:pos="2160"/>
+        </w:tabs>
+        <w:ind w:left="2160" w:hanging="360"/>
+      </w:pPr>
+    </w:lvl>
+    <w:lvl w:ilvl="3" w:tentative="1">
+      <w:start w:val="1"/>
+      <w:numFmt w:val="decimal"/>
+      <w:lvlText w:val="%4."/>
+      <w:lvlJc w:val="left"/>
+      <w:pPr>
+        <w:tabs>
+          <w:tab w:val="num" w:pos="2880"/>
+        </w:tabs>
+        <w:ind w:left="2880" w:hanging="360"/>
+      </w:pPr>
+    </w:lvl>
+    <w:lvl w:ilvl="4" w:tentative="1">
+      <w:start w:val="1"/>
+      <w:numFmt w:val="decimal"/>
+      <w:lvlText w:val="%5."/>
+      <w:lvlJc w:val="left"/>
+      <w:pPr>
+        <w:tabs>
+          <w:tab w:val="num" w:pos="3600"/>
+        </w:tabs>
+        <w:ind w:left="3600" w:hanging="360"/>
+      </w:pPr>
+    </w:lvl>
+    <w:lvl w:ilvl="5" w:tentative="1">
+      <w:start w:val="1"/>
+      <w:numFmt w:val="decimal"/>
+      <w:lvlText w:val="%6."/>
+      <w:lvlJc w:val="left"/>
+      <w:pPr>
+        <w:tabs>
+          <w:tab w:val="num" w:pos="4320"/>
+        </w:tabs>
+        <w:ind w:left="4320" w:hanging="360"/>
+      </w:pPr>
+    </w:lvl>
+    <w:lvl w:ilvl="6" w:tentative="1">
+      <w:start w:val="1"/>
+      <w:numFmt w:val="decimal"/>
+      <w:lvlText w:val="%7."/>
+      <w:lvlJc w:val="left"/>
+      <w:pPr>
+        <w:tabs>
+          <w:tab w:val="num" w:pos="5040"/>
+        </w:tabs>
+        <w:ind w:left="5040" w:hanging="360"/>
+      </w:pPr>
+    </w:lvl>
+    <w:lvl w:ilvl="7" w:tentative="1">
+      <w:start w:val="1"/>
+      <w:numFmt w:val="decimal"/>
+      <w:lvlText w:val="%8."/>
+      <w:lvlJc w:val="left"/>
+      <w:pPr>
+        <w:tabs>
+          <w:tab w:val="num" w:pos="5760"/>
+        </w:tabs>
+        <w:ind w:left="5760" w:hanging="360"/>
+      </w:pPr>
+    </w:lvl>
+    <w:lvl w:ilvl="8" w:tentative="1">
+      <w:start w:val="1"/>
+      <w:numFmt w:val="decimal"/>
+      <w:lvlText w:val="%9."/>
+      <w:lvlJc w:val="left"/>
+      <w:pPr>
+        <w:tabs>
+          <w:tab w:val="num" w:pos="6480"/>
+        </w:tabs>
+        <w:ind w:left="6480" w:hanging="360"/>
+      </w:pPr>
+    </w:lvl>
+  </w:abstractNum>
+  <w:num w:numId="1">
+    <w:abstractNumId w:val="0"/>
+  </w:num>
+</w:numbering>
 </file>
 
 <file path=word/styles.xml><?xml version="1.0" encoding="utf-8"?>
@@ -409,6 +1847,7 @@
   <w:style w:type="paragraph" w:default="1" w:styleId="Normal">
     <w:name w:val="Normal"/>
     <w:qFormat/>
+    <w:rsid w:val="00510807"/>
   </w:style>
   <w:style w:type="character" w:default="1" w:styleId="DefaultParagraphFont">
     <w:name w:val="Default Paragraph Font"/>
@@ -436,6 +1875,22 @@
     <w:uiPriority w:val="99"/>
     <w:semiHidden/>
     <w:unhideWhenUsed/>
+  </w:style>
+  <w:style w:type="paragraph" w:styleId="NormalWeb">
+    <w:name w:val="Normal (Web)"/>
+    <w:basedOn w:val="Normal"/>
+    <w:uiPriority w:val="99"/>
+    <w:semiHidden/>
+    <w:unhideWhenUsed/>
+    <w:rsid w:val="002F553E"/>
+    <w:pPr>
+      <w:spacing w:before="100" w:beforeAutospacing="1" w:after="100" w:afterAutospacing="1" w:line="240" w:lineRule="auto"/>
+    </w:pPr>
+    <w:rPr>
+      <w:rFonts w:ascii="Times New Roman" w:eastAsia="Times New Roman" w:hAnsi="Times New Roman" w:cs="Times New Roman"/>
+      <w:sz w:val="24"/>
+      <w:szCs w:val="24"/>
+    </w:rPr>
   </w:style>
 </w:styles>
 </file>

</xml_diff>